<commit_message>
Updated wording for clock sync
</commit_message>
<xml_diff>
--- a/04-Development-and-Quality-Assurance/Poster/Sections/09 Key Challenges.docx
+++ b/04-Development-and-Quality-Assurance/Poster/Sections/09 Key Challenges.docx
@@ -76,16 +76,38 @@
         <w:t xml:space="preserve"> crashing due to open-source Nouveau GPU driver, which delayed project </w:t>
       </w:r>
       <w:r>
-        <w:t>schedule. B</w:t>
-      </w:r>
-      <w:r>
+        <w:t xml:space="preserve">schedule. </w:t>
+      </w:r>
+      <w:r>
+        <w:rPr>
+          <w:b/>
+          <w:bCs/>
+        </w:rPr>
+        <w:t>B</w:t>
+      </w:r>
+      <w:r>
+        <w:rPr>
+          <w:b/>
+          <w:bCs/>
+        </w:rPr>
         <w:t xml:space="preserve">lacklisted </w:t>
       </w:r>
       <w:r>
+        <w:rPr>
+          <w:b/>
+          <w:bCs/>
+        </w:rPr>
         <w:t xml:space="preserve">and removed </w:t>
       </w:r>
       <w:r>
-        <w:t xml:space="preserve">the Nouveau driver to prevent </w:t>
+        <w:rPr>
+          <w:b/>
+          <w:bCs/>
+        </w:rPr>
+        <w:t>the Nouveau driver</w:t>
+      </w:r>
+      <w:r>
+        <w:t xml:space="preserve"> to prevent </w:t>
       </w:r>
       <w:r>
         <w:t xml:space="preserve">further </w:t>
@@ -127,13 +149,13 @@
         <w:t>clock time</w:t>
       </w:r>
       <w:r>
-        <w:t>, resulting in inaccurate data</w:t>
-      </w:r>
-      <w:r>
-        <w:t xml:space="preserve"> early on</w:t>
-      </w:r>
-      <w:r>
-        <w:t xml:space="preserve">. Configured </w:t>
+        <w:t>, resulting in inaccurate</w:t>
+      </w:r>
+      <w:r>
+        <w:t xml:space="preserve"> delay</w:t>
+      </w:r>
+      <w:r>
+        <w:t xml:space="preserve"> data. Configured </w:t>
       </w:r>
       <w:r>
         <w:rPr>

</xml_diff>

<commit_message>
Removed unnecessary word from collab challenge
</commit_message>
<xml_diff>
--- a/04-Development-and-Quality-Assurance/Poster/Sections/09 Key Challenges.docx
+++ b/04-Development-and-Quality-Assurance/Poster/Sections/09 Key Challenges.docx
@@ -251,7 +251,13 @@
         <w:t>hallenges</w:t>
       </w:r>
       <w:r>
-        <w:t xml:space="preserve">: Most members live far from the campus, making coordination and collaboration challenging. Having </w:t>
+        <w:t>: Most members live far fro</w:t>
+      </w:r>
+      <w:r>
+        <w:t>m</w:t>
+      </w:r>
+      <w:r>
+        <w:t xml:space="preserve"> campus, making coordination and collaboration challenging. Having </w:t>
       </w:r>
       <w:r>
         <w:rPr>

</xml_diff>